<commit_message>
+ Create back up database
</commit_message>
<xml_diff>
--- a/doc/note-thuat.docx
+++ b/doc/note-thuat.docx
@@ -669,10 +669,7 @@
         <w:t>ImF1dG9Qcm9sb25nYXRlZCI6ZmFsc2UsImlzQXV0b1Byb2xvbmdhdGVkIjpmYWxzZX0=-Owt3/+LdCpedvF0eQ8635yYt0+ZLtCfIHOKzSrx5hBtbKGYRPFDrdgQAK6lJjexl2emLBcUq729K1+ukY9Js0nx1NH09l9Rw4c7k9wUksLl6RWx7Hcdcma1AHolfSp79NynSMZzQQLFohNyjD+dXfXM5GYd2OTHya0zYjTNMmAJuuRsapJMP9F1z7UTpMpLMxS/JaCWdyX6qIs+funJdPF7bjzYAQBvtbz+6SANBgN36gG1B2xHhccTn6WE8vagwwSNuM70egpahcTktoHxI7uS1JGN9gKAr6nbp+8DbFz3a2wd+XoF3nSJb/d2f/6zJR8yJF8AOyb30kwg3zf5cWw==-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</w:t>
       </w:r>
     </w:p>
-    <w:p>
-      <w:bookmarkStart w:id="0" w:name="_GoBack"/>
-      <w:bookmarkEnd w:id="0"/>
-    </w:p>
+    <w:p/>
     <w:p>
       <w:pPr>
         <w:pStyle w:val="Heading1"/>
@@ -692,7 +689,170 @@
         <w:t>6. Config Intelliji</w:t>
       </w:r>
     </w:p>
+    <w:p>
+      <w:pPr>
+        <w:pStyle w:val="Heading1"/>
+      </w:pPr>
+      <w:r>
+        <w:t>7.</w:t>
+      </w:r>
+      <w:r>
+        <w:t xml:space="preserve"> Import database</w:t>
+      </w:r>
+    </w:p>
+    <w:p>
+      <w:r>
+        <w:t>Mỗi lần move từ máy này qua máy khác, hư ổ cứng thì lại mất database, chính vì thế mình cần backup database và sau đây là cách:</w:t>
+      </w:r>
+    </w:p>
+    <w:p>
+      <w:r>
+        <w:t>Ngày càng bế tắc cái trang này, chả biết là</w:t>
+      </w:r>
+      <w:r>
+        <w:t>m sao để hoàn thiện nó.</w:t>
+      </w:r>
+    </w:p>
+    <w:p>
+      <w:pPr>
+        <w:pStyle w:val="Heading2"/>
+      </w:pPr>
+      <w:r>
+        <w:lastRenderedPageBreak/>
+        <w:t>Đầu tiên là export:</w:t>
+      </w:r>
+    </w:p>
+    <w:p>
+      <w:r>
+        <w:rPr>
+          <w:noProof/>
+        </w:rPr>
+        <w:drawing>
+          <wp:inline distT="0" distB="0" distL="0" distR="0" wp14:anchorId="3C5735A4" wp14:editId="6BE46D10">
+            <wp:extent cx="5943600" cy="3131820"/>
+            <wp:effectExtent l="0" t="0" r="0" b="0"/>
+            <wp:docPr id="6" name="Picture 6"/>
+            <wp:cNvGraphicFramePr>
+              <a:graphicFrameLocks xmlns:a="http://schemas.openxmlformats.org/drawingml/2006/main" noChangeAspect="1"/>
+            </wp:cNvGraphicFramePr>
+            <a:graphic xmlns:a="http://schemas.openxmlformats.org/drawingml/2006/main">
+              <a:graphicData uri="http://schemas.openxmlformats.org/drawingml/2006/picture">
+                <pic:pic xmlns:pic="http://schemas.openxmlformats.org/drawingml/2006/picture">
+                  <pic:nvPicPr>
+                    <pic:cNvPr id="0" name="Picture 1"/>
+                    <pic:cNvPicPr>
+                      <a:picLocks noChangeAspect="1" noChangeArrowheads="1"/>
+                    </pic:cNvPicPr>
+                  </pic:nvPicPr>
+                  <pic:blipFill>
+                    <a:blip r:embed="rId11">
+                      <a:extLst>
+                        <a:ext uri="{28A0092B-C50C-407E-A947-70E740481C1C}">
+                          <a14:useLocalDpi xmlns:a14="http://schemas.microsoft.com/office/drawing/2010/main" val="0"/>
+                        </a:ext>
+                      </a:extLst>
+                    </a:blip>
+                    <a:srcRect/>
+                    <a:stretch>
+                      <a:fillRect/>
+                    </a:stretch>
+                  </pic:blipFill>
+                  <pic:spPr bwMode="auto">
+                    <a:xfrm>
+                      <a:off x="0" y="0"/>
+                      <a:ext cx="5943600" cy="3131820"/>
+                    </a:xfrm>
+                    <a:prstGeom prst="rect">
+                      <a:avLst/>
+                    </a:prstGeom>
+                    <a:noFill/>
+                    <a:ln>
+                      <a:noFill/>
+                    </a:ln>
+                  </pic:spPr>
+                </pic:pic>
+              </a:graphicData>
+            </a:graphic>
+          </wp:inline>
+        </w:drawing>
+      </w:r>
+    </w:p>
+    <w:p>
+      <w:pPr>
+        <w:pStyle w:val="Heading2"/>
+      </w:pPr>
+      <w:r>
+        <w:t>Sau đó là import:</w:t>
+      </w:r>
+    </w:p>
+    <w:p>
+      <w:r>
+        <w:rPr>
+          <w:noProof/>
+        </w:rPr>
+        <w:drawing>
+          <wp:inline distT="0" distB="0" distL="0" distR="0" wp14:anchorId="39A3CF93" wp14:editId="0753780B">
+            <wp:extent cx="5935980" cy="2804160"/>
+            <wp:effectExtent l="0" t="0" r="7620" b="0"/>
+            <wp:docPr id="7" name="Picture 7"/>
+            <wp:cNvGraphicFramePr>
+              <a:graphicFrameLocks xmlns:a="http://schemas.openxmlformats.org/drawingml/2006/main" noChangeAspect="1"/>
+            </wp:cNvGraphicFramePr>
+            <a:graphic xmlns:a="http://schemas.openxmlformats.org/drawingml/2006/main">
+              <a:graphicData uri="http://schemas.openxmlformats.org/drawingml/2006/picture">
+                <pic:pic xmlns:pic="http://schemas.openxmlformats.org/drawingml/2006/picture">
+                  <pic:nvPicPr>
+                    <pic:cNvPr id="0" name="Picture 2"/>
+                    <pic:cNvPicPr>
+                      <a:picLocks noChangeAspect="1" noChangeArrowheads="1"/>
+                    </pic:cNvPicPr>
+                  </pic:nvPicPr>
+                  <pic:blipFill>
+                    <a:blip r:embed="rId12" cstate="print">
+                      <a:extLst>
+                        <a:ext uri="{28A0092B-C50C-407E-A947-70E740481C1C}">
+                          <a14:useLocalDpi xmlns:a14="http://schemas.microsoft.com/office/drawing/2010/main" val="0"/>
+                        </a:ext>
+                      </a:extLst>
+                    </a:blip>
+                    <a:srcRect/>
+                    <a:stretch>
+                      <a:fillRect/>
+                    </a:stretch>
+                  </pic:blipFill>
+                  <pic:spPr bwMode="auto">
+                    <a:xfrm>
+                      <a:off x="0" y="0"/>
+                      <a:ext cx="5935980" cy="2804160"/>
+                    </a:xfrm>
+                    <a:prstGeom prst="rect">
+                      <a:avLst/>
+                    </a:prstGeom>
+                    <a:noFill/>
+                    <a:ln>
+                      <a:noFill/>
+                    </a:ln>
+                  </pic:spPr>
+                </pic:pic>
+              </a:graphicData>
+            </a:graphic>
+          </wp:inline>
+        </w:drawing>
+      </w:r>
+    </w:p>
     <w:p/>
+    <w:p>
+      <w:pPr>
+        <w:pStyle w:val="Heading2"/>
+      </w:pPr>
+      <w:r>
+        <w:t>Done, mọi thứ lại hoạt động bình thường</w:t>
+      </w:r>
+    </w:p>
+    <w:p>
+      <w:bookmarkStart w:id="0" w:name="_GoBack"/>
+      <w:bookmarkEnd w:id="0"/>
+    </w:p>
     <w:sectPr>
       <w:pgSz w:w="12240" w:h="15840"/>
       <w:pgMar w:top="1440" w:right="1440" w:bottom="1440" w:left="1440" w:header="720" w:footer="720" w:gutter="0"/>

</xml_diff>